<commit_message>
MAJ Documentation, ajout de la doc viewTask
</commit_message>
<xml_diff>
--- a/Rapport/Documentation_developpement.docx
+++ b/Rapport/Documentation_developpement.docx
@@ -26,7 +26,6 @@
           <w:id w:val="77807134"/>
           <w:picture/>
         </w:sdtPr>
-        <w:sdtEndPr/>
         <w:sdtContent>
           <w:r>
             <w:rPr>
@@ -138,8 +137,6 @@
           </wp:inline>
         </w:drawing>
       </w:r>
-      <w:bookmarkStart w:id="0" w:name="_GoBack"/>
-      <w:bookmarkEnd w:id="0"/>
     </w:p>
     <w:p>
       <w:pPr>
@@ -156,7 +153,6 @@
           <w:dataBinding w:prefixMappings="xmlns:ns0='http://purl.org/dc/elements/1.1/' xmlns:ns1='http://schemas.openxmlformats.org/package/2006/metadata/core-properties' " w:xpath="/ns1:coreProperties[1]/ns0:description[1]" w:storeItemID="{6C3C8BC8-F283-45AE-878A-BAB7291924A1}"/>
           <w:text w:multiLine="1"/>
         </w:sdtPr>
-        <w:sdtEndPr/>
         <w:sdtContent>
           <w:r>
             <w:t>Documentation</w:t>
@@ -303,7 +299,6 @@
           <w:tag w:val="Subtitle"/>
           <w:id w:val="5861110"/>
         </w:sdtPr>
-        <w:sdtEndPr/>
         <w:sdtContent>
           <w:r>
             <w:rPr>
@@ -324,14 +319,9 @@
         <w:tag w:val="Name"/>
         <w:id w:val="1796287"/>
       </w:sdtPr>
-      <w:sdtEndPr>
-        <w:rPr>
-          <w:rStyle w:val="Textedelespacerserv"/>
-        </w:rPr>
-      </w:sdtEndPr>
       <w:sdtContent>
-        <w:bookmarkStart w:id="1" w:name="_Toc291846939" w:displacedByCustomXml="next"/>
-        <w:bookmarkEnd w:id="1" w:displacedByCustomXml="next"/>
+        <w:bookmarkStart w:id="0" w:name="_Toc291846939" w:displacedByCustomXml="next"/>
+        <w:bookmarkEnd w:id="0" w:displacedByCustomXml="next"/>
         <w:sdt>
           <w:sdtPr>
             <w:rPr>
@@ -342,11 +332,6 @@
             <w:tag w:val="Name"/>
             <w:id w:val="123744972"/>
           </w:sdtPr>
-          <w:sdtEndPr>
-            <w:rPr>
-              <w:rStyle w:val="Textedelespacerserv"/>
-            </w:rPr>
-          </w:sdtEndPr>
           <w:sdtContent>
             <w:p>
               <w:pPr>
@@ -4098,9 +4083,9 @@
       <w:pPr>
         <w:pStyle w:val="En-ttedetabledesmatires"/>
       </w:pPr>
-      <w:bookmarkStart w:id="2" w:name="_Ref420164355"/>
-      <w:bookmarkStart w:id="3" w:name="_Toc420166959"/>
-      <w:bookmarkStart w:id="4" w:name="_Toc420917119"/>
+      <w:bookmarkStart w:id="1" w:name="_Ref420164355"/>
+      <w:bookmarkStart w:id="2" w:name="_Toc420166959"/>
+      <w:bookmarkStart w:id="3" w:name="_Toc420917119"/>
       <w:r>
         <w:lastRenderedPageBreak/>
         <w:t>Table des figures</w:t>
@@ -4639,15 +4624,15 @@
       <w:pPr>
         <w:pStyle w:val="Titre1"/>
       </w:pPr>
-      <w:bookmarkStart w:id="5" w:name="_Toc420951459"/>
+      <w:bookmarkStart w:id="4" w:name="_Toc420951459"/>
       <w:r>
         <w:lastRenderedPageBreak/>
         <w:t>Introduction</w:t>
       </w:r>
+      <w:bookmarkEnd w:id="1"/>
       <w:bookmarkEnd w:id="2"/>
       <w:bookmarkEnd w:id="3"/>
       <w:bookmarkEnd w:id="4"/>
-      <w:bookmarkEnd w:id="5"/>
     </w:p>
     <w:p>
       <w:r>
@@ -4680,15 +4665,15 @@
         <w:spacing w:after="120"/>
         <w:ind w:left="578" w:hanging="578"/>
       </w:pPr>
-      <w:bookmarkStart w:id="6" w:name="_Toc420166960"/>
-      <w:bookmarkStart w:id="7" w:name="_Toc420917120"/>
-      <w:bookmarkStart w:id="8" w:name="_Toc420951460"/>
+      <w:bookmarkStart w:id="5" w:name="_Toc420166960"/>
+      <w:bookmarkStart w:id="6" w:name="_Toc420917120"/>
+      <w:bookmarkStart w:id="7" w:name="_Toc420951460"/>
       <w:r>
         <w:t>Généralité</w:t>
       </w:r>
+      <w:bookmarkEnd w:id="5"/>
       <w:bookmarkEnd w:id="6"/>
       <w:bookmarkEnd w:id="7"/>
-      <w:bookmarkEnd w:id="8"/>
     </w:p>
     <w:tbl>
       <w:tblPr>
@@ -5395,18 +5380,18 @@
         <w:spacing w:before="120"/>
         <w:ind w:left="578" w:hanging="578"/>
       </w:pPr>
-      <w:bookmarkStart w:id="9" w:name="_Toc420166961"/>
-      <w:bookmarkStart w:id="10" w:name="_Toc420917121"/>
-      <w:bookmarkStart w:id="11" w:name="_Toc420951461"/>
+      <w:bookmarkStart w:id="8" w:name="_Toc420166961"/>
+      <w:bookmarkStart w:id="9" w:name="_Toc420917121"/>
+      <w:bookmarkStart w:id="10" w:name="_Toc420951461"/>
       <w:r>
         <w:t>Motivation</w:t>
       </w:r>
       <w:r>
         <w:t xml:space="preserve"> du projet</w:t>
       </w:r>
+      <w:bookmarkEnd w:id="8"/>
       <w:bookmarkEnd w:id="9"/>
       <w:bookmarkEnd w:id="10"/>
-      <w:bookmarkEnd w:id="11"/>
     </w:p>
     <w:p>
       <w:pPr>
@@ -5440,15 +5425,15 @@
       <w:pPr>
         <w:pStyle w:val="Titre2"/>
       </w:pPr>
-      <w:bookmarkStart w:id="12" w:name="_Toc420166962"/>
-      <w:bookmarkStart w:id="13" w:name="_Toc420917122"/>
-      <w:bookmarkStart w:id="14" w:name="_Toc420951462"/>
+      <w:bookmarkStart w:id="11" w:name="_Toc420166962"/>
+      <w:bookmarkStart w:id="12" w:name="_Toc420917122"/>
+      <w:bookmarkStart w:id="13" w:name="_Toc420951462"/>
       <w:r>
         <w:t>Langage de programmation</w:t>
       </w:r>
+      <w:bookmarkEnd w:id="11"/>
       <w:bookmarkEnd w:id="12"/>
       <w:bookmarkEnd w:id="13"/>
-      <w:bookmarkEnd w:id="14"/>
     </w:p>
     <w:p>
       <w:r>
@@ -5517,15 +5502,15 @@
       <w:pPr>
         <w:pStyle w:val="Titre2"/>
       </w:pPr>
-      <w:bookmarkStart w:id="15" w:name="_Toc420166963"/>
-      <w:bookmarkStart w:id="16" w:name="_Toc420917123"/>
-      <w:bookmarkStart w:id="17" w:name="_Toc420951463"/>
+      <w:bookmarkStart w:id="14" w:name="_Toc420166963"/>
+      <w:bookmarkStart w:id="15" w:name="_Toc420917123"/>
+      <w:bookmarkStart w:id="16" w:name="_Toc420951463"/>
       <w:r>
         <w:t>Déploiement de l’application</w:t>
       </w:r>
+      <w:bookmarkEnd w:id="14"/>
       <w:bookmarkEnd w:id="15"/>
       <w:bookmarkEnd w:id="16"/>
-      <w:bookmarkEnd w:id="17"/>
     </w:p>
     <w:p>
       <w:r>
@@ -5571,15 +5556,15 @@
       <w:pPr>
         <w:pStyle w:val="Titre1"/>
       </w:pPr>
-      <w:bookmarkStart w:id="18" w:name="_Toc420166964"/>
-      <w:bookmarkStart w:id="19" w:name="_Toc420917124"/>
-      <w:bookmarkStart w:id="20" w:name="_Toc420951464"/>
+      <w:bookmarkStart w:id="17" w:name="_Toc420166964"/>
+      <w:bookmarkStart w:id="18" w:name="_Toc420917124"/>
+      <w:bookmarkStart w:id="19" w:name="_Toc420951464"/>
       <w:r>
         <w:t>Compétences</w:t>
       </w:r>
+      <w:bookmarkEnd w:id="17"/>
       <w:bookmarkEnd w:id="18"/>
       <w:bookmarkEnd w:id="19"/>
-      <w:bookmarkEnd w:id="20"/>
     </w:p>
     <w:p>
       <w:r>
@@ -5705,43 +5690,43 @@
       <w:pPr>
         <w:pStyle w:val="Titre1"/>
       </w:pPr>
-      <w:bookmarkStart w:id="21" w:name="_Toc420166965"/>
-      <w:bookmarkStart w:id="22" w:name="_Toc420917125"/>
-      <w:bookmarkStart w:id="23" w:name="_Toc420951465"/>
+      <w:bookmarkStart w:id="20" w:name="_Toc420166965"/>
+      <w:bookmarkStart w:id="21" w:name="_Toc420917125"/>
+      <w:bookmarkStart w:id="22" w:name="_Toc420951465"/>
       <w:r>
         <w:t>Conception</w:t>
       </w:r>
+      <w:bookmarkEnd w:id="20"/>
       <w:bookmarkEnd w:id="21"/>
       <w:bookmarkEnd w:id="22"/>
-      <w:bookmarkEnd w:id="23"/>
     </w:p>
     <w:p>
       <w:pPr>
         <w:pStyle w:val="Titre2"/>
       </w:pPr>
-      <w:bookmarkStart w:id="24" w:name="_Toc420166966"/>
-      <w:bookmarkStart w:id="25" w:name="_Toc420917126"/>
-      <w:bookmarkStart w:id="26" w:name="_Toc420951466"/>
+      <w:bookmarkStart w:id="23" w:name="_Toc420166966"/>
+      <w:bookmarkStart w:id="24" w:name="_Toc420917126"/>
+      <w:bookmarkStart w:id="25" w:name="_Toc420951466"/>
       <w:r>
         <w:t>Interface graphique</w:t>
       </w:r>
+      <w:bookmarkEnd w:id="23"/>
       <w:bookmarkEnd w:id="24"/>
       <w:bookmarkEnd w:id="25"/>
-      <w:bookmarkEnd w:id="26"/>
     </w:p>
     <w:p>
       <w:pPr>
         <w:pStyle w:val="Titre3"/>
       </w:pPr>
-      <w:bookmarkStart w:id="27" w:name="_Toc420166967"/>
-      <w:bookmarkStart w:id="28" w:name="_Toc420917127"/>
-      <w:bookmarkStart w:id="29" w:name="_Toc420951467"/>
+      <w:bookmarkStart w:id="26" w:name="_Toc420166967"/>
+      <w:bookmarkStart w:id="27" w:name="_Toc420917127"/>
+      <w:bookmarkStart w:id="28" w:name="_Toc420951467"/>
       <w:r>
         <w:t>Vue « Tâche »</w:t>
       </w:r>
+      <w:bookmarkEnd w:id="26"/>
       <w:bookmarkEnd w:id="27"/>
       <w:bookmarkEnd w:id="28"/>
-      <w:bookmarkEnd w:id="29"/>
     </w:p>
     <w:p>
       <w:pPr>
@@ -5802,8 +5787,8 @@
           <w:i/>
         </w:rPr>
       </w:pPr>
-      <w:bookmarkStart w:id="30" w:name="_Toc420152365"/>
-      <w:bookmarkStart w:id="31" w:name="_Toc420951416"/>
+      <w:bookmarkStart w:id="29" w:name="_Toc420152365"/>
+      <w:bookmarkStart w:id="30" w:name="_Toc420951416"/>
       <w:r>
         <w:t xml:space="preserve">Figure </w:t>
       </w:r>
@@ -5843,8 +5828,8 @@
       <w:r>
         <w:t>âche</w:t>
       </w:r>
+      <w:bookmarkEnd w:id="29"/>
       <w:bookmarkEnd w:id="30"/>
-      <w:bookmarkEnd w:id="31"/>
     </w:p>
     <w:p>
       <w:r>
@@ -5940,8 +5925,8 @@
           <w:szCs w:val="24"/>
         </w:rPr>
       </w:pPr>
-      <w:bookmarkStart w:id="32" w:name="_Toc420166968"/>
-      <w:bookmarkStart w:id="33" w:name="_Toc420917128"/>
+      <w:bookmarkStart w:id="31" w:name="_Toc420166968"/>
+      <w:bookmarkStart w:id="32" w:name="_Toc420917128"/>
       <w:r>
         <w:br w:type="page"/>
       </w:r>
@@ -5950,14 +5935,14 @@
       <w:pPr>
         <w:pStyle w:val="Titre3"/>
       </w:pPr>
-      <w:bookmarkStart w:id="34" w:name="_Toc420951468"/>
+      <w:bookmarkStart w:id="33" w:name="_Toc420951468"/>
       <w:r>
         <w:lastRenderedPageBreak/>
         <w:t>Vue « Calendrier »</w:t>
       </w:r>
+      <w:bookmarkEnd w:id="31"/>
       <w:bookmarkEnd w:id="32"/>
       <w:bookmarkEnd w:id="33"/>
-      <w:bookmarkEnd w:id="34"/>
     </w:p>
     <w:p>
       <w:pPr>
@@ -6018,7 +6003,7 @@
           <w:i/>
         </w:rPr>
       </w:pPr>
-      <w:bookmarkStart w:id="35" w:name="_Toc420951417"/>
+      <w:bookmarkStart w:id="34" w:name="_Toc420951417"/>
       <w:r>
         <w:t xml:space="preserve">Figure </w:t>
       </w:r>
@@ -6052,7 +6037,7 @@
       <w:r>
         <w:t xml:space="preserve"> : Schéma de la vue Calendrier</w:t>
       </w:r>
-      <w:bookmarkEnd w:id="35"/>
+      <w:bookmarkEnd w:id="34"/>
     </w:p>
     <w:p>
       <w:pPr>
@@ -6178,8 +6163,8 @@
           <w:szCs w:val="24"/>
         </w:rPr>
       </w:pPr>
-      <w:bookmarkStart w:id="36" w:name="_Toc420166969"/>
-      <w:bookmarkStart w:id="37" w:name="_Toc420917129"/>
+      <w:bookmarkStart w:id="35" w:name="_Toc420166969"/>
+      <w:bookmarkStart w:id="36" w:name="_Toc420917129"/>
       <w:r>
         <w:br w:type="page"/>
       </w:r>
@@ -6188,14 +6173,14 @@
       <w:pPr>
         <w:pStyle w:val="Titre3"/>
       </w:pPr>
-      <w:bookmarkStart w:id="38" w:name="_Toc420951469"/>
+      <w:bookmarkStart w:id="37" w:name="_Toc420951469"/>
       <w:r>
         <w:lastRenderedPageBreak/>
         <w:t>Vue « Résumé »</w:t>
       </w:r>
+      <w:bookmarkEnd w:id="35"/>
       <w:bookmarkEnd w:id="36"/>
       <w:bookmarkEnd w:id="37"/>
-      <w:bookmarkEnd w:id="38"/>
     </w:p>
     <w:p>
       <w:pPr>
@@ -6257,7 +6242,7 @@
           <w:i/>
         </w:rPr>
       </w:pPr>
-      <w:bookmarkStart w:id="39" w:name="_Toc420951418"/>
+      <w:bookmarkStart w:id="38" w:name="_Toc420951418"/>
       <w:r>
         <w:t xml:space="preserve">Figure </w:t>
       </w:r>
@@ -6291,7 +6276,7 @@
       <w:r>
         <w:t xml:space="preserve"> : Schéma de la vue Résumé</w:t>
       </w:r>
-      <w:bookmarkEnd w:id="39"/>
+      <w:bookmarkEnd w:id="38"/>
     </w:p>
     <w:p>
       <w:r>
@@ -6393,8 +6378,8 @@
           <w:szCs w:val="28"/>
         </w:rPr>
       </w:pPr>
-      <w:bookmarkStart w:id="40" w:name="_Toc420166970"/>
-      <w:bookmarkStart w:id="41" w:name="_Toc420917130"/>
+      <w:bookmarkStart w:id="39" w:name="_Toc420166970"/>
+      <w:bookmarkStart w:id="40" w:name="_Toc420917130"/>
       <w:r>
         <w:br w:type="page"/>
       </w:r>
@@ -6403,28 +6388,28 @@
       <w:pPr>
         <w:pStyle w:val="Titre2"/>
       </w:pPr>
-      <w:bookmarkStart w:id="42" w:name="_Toc420951470"/>
+      <w:bookmarkStart w:id="41" w:name="_Toc420951470"/>
       <w:r>
         <w:lastRenderedPageBreak/>
         <w:t>Base de données</w:t>
       </w:r>
+      <w:bookmarkEnd w:id="39"/>
       <w:bookmarkEnd w:id="40"/>
       <w:bookmarkEnd w:id="41"/>
-      <w:bookmarkEnd w:id="42"/>
     </w:p>
     <w:p>
       <w:pPr>
         <w:pStyle w:val="Titre3"/>
       </w:pPr>
-      <w:bookmarkStart w:id="43" w:name="_Toc420166971"/>
-      <w:bookmarkStart w:id="44" w:name="_Toc420917131"/>
-      <w:bookmarkStart w:id="45" w:name="_Toc420951471"/>
+      <w:bookmarkStart w:id="42" w:name="_Toc420166971"/>
+      <w:bookmarkStart w:id="43" w:name="_Toc420917131"/>
+      <w:bookmarkStart w:id="44" w:name="_Toc420951471"/>
       <w:r>
         <w:t>Choix du moteur de la base de données</w:t>
       </w:r>
+      <w:bookmarkEnd w:id="42"/>
       <w:bookmarkEnd w:id="43"/>
       <w:bookmarkEnd w:id="44"/>
-      <w:bookmarkEnd w:id="45"/>
     </w:p>
     <w:p>
       <w:pPr>
@@ -6530,15 +6515,15 @@
       <w:pPr>
         <w:pStyle w:val="Titre3"/>
       </w:pPr>
-      <w:bookmarkStart w:id="46" w:name="_Toc420166972"/>
-      <w:bookmarkStart w:id="47" w:name="_Toc420917132"/>
-      <w:bookmarkStart w:id="48" w:name="_Toc420951472"/>
+      <w:bookmarkStart w:id="45" w:name="_Toc420166972"/>
+      <w:bookmarkStart w:id="46" w:name="_Toc420917132"/>
+      <w:bookmarkStart w:id="47" w:name="_Toc420951472"/>
       <w:r>
         <w:t>Structure de la base de données</w:t>
       </w:r>
+      <w:bookmarkEnd w:id="45"/>
       <w:bookmarkEnd w:id="46"/>
       <w:bookmarkEnd w:id="47"/>
-      <w:bookmarkEnd w:id="48"/>
     </w:p>
     <w:p>
       <w:pPr>
@@ -6607,7 +6592,7 @@
           <w:i/>
         </w:rPr>
       </w:pPr>
-      <w:bookmarkStart w:id="49" w:name="_Toc420951419"/>
+      <w:bookmarkStart w:id="48" w:name="_Toc420951419"/>
       <w:r>
         <w:t xml:space="preserve">Figure </w:t>
       </w:r>
@@ -6632,7 +6617,7 @@
       <w:r>
         <w:t xml:space="preserve"> : Schéma de la base de données</w:t>
       </w:r>
-      <w:bookmarkEnd w:id="49"/>
+      <w:bookmarkEnd w:id="48"/>
     </w:p>
     <w:p>
       <w:r>
@@ -9512,8 +9497,8 @@
           <w:szCs w:val="28"/>
         </w:rPr>
       </w:pPr>
-      <w:bookmarkStart w:id="50" w:name="_Toc420166973"/>
-      <w:bookmarkStart w:id="51" w:name="_Toc420917133"/>
+      <w:bookmarkStart w:id="49" w:name="_Toc420166973"/>
+      <w:bookmarkStart w:id="50" w:name="_Toc420917133"/>
       <w:r>
         <w:br w:type="page"/>
       </w:r>
@@ -9524,14 +9509,14 @@
         <w:spacing w:before="120"/>
         <w:ind w:left="578" w:hanging="578"/>
       </w:pPr>
-      <w:bookmarkStart w:id="52" w:name="_Toc420951473"/>
+      <w:bookmarkStart w:id="51" w:name="_Toc420951473"/>
       <w:r>
         <w:lastRenderedPageBreak/>
         <w:t>UML</w:t>
       </w:r>
+      <w:bookmarkEnd w:id="49"/>
       <w:bookmarkEnd w:id="50"/>
       <w:bookmarkEnd w:id="51"/>
-      <w:bookmarkEnd w:id="52"/>
     </w:p>
     <w:p>
       <w:pPr>
@@ -9944,7 +9929,7 @@
       <w:pPr>
         <w:pStyle w:val="Lgende"/>
       </w:pPr>
-      <w:bookmarkStart w:id="53" w:name="_Toc420951420"/>
+      <w:bookmarkStart w:id="52" w:name="_Toc420951420"/>
       <w:r>
         <w:t xml:space="preserve">Figure </w:t>
       </w:r>
@@ -9969,7 +9954,7 @@
       <w:r>
         <w:t xml:space="preserve"> : Schéma UML</w:t>
       </w:r>
-      <w:bookmarkEnd w:id="53"/>
+      <w:bookmarkEnd w:id="52"/>
     </w:p>
     <w:p>
       <w:r>
@@ -10133,13 +10118,13 @@
       <w:pPr>
         <w:pStyle w:val="Titre3"/>
       </w:pPr>
-      <w:bookmarkStart w:id="54" w:name="_Toc420917134"/>
-      <w:bookmarkStart w:id="55" w:name="_Toc420951474"/>
+      <w:bookmarkStart w:id="53" w:name="_Toc420917134"/>
+      <w:bookmarkStart w:id="54" w:name="_Toc420951474"/>
       <w:r>
         <w:t>Zone 1</w:t>
       </w:r>
+      <w:bookmarkEnd w:id="53"/>
       <w:bookmarkEnd w:id="54"/>
-      <w:bookmarkEnd w:id="55"/>
     </w:p>
     <w:p>
       <w:r>
@@ -10352,13 +10337,13 @@
       <w:pPr>
         <w:pStyle w:val="Titre3"/>
       </w:pPr>
-      <w:bookmarkStart w:id="56" w:name="_Toc420917135"/>
-      <w:bookmarkStart w:id="57" w:name="_Toc420951475"/>
+      <w:bookmarkStart w:id="55" w:name="_Toc420917135"/>
+      <w:bookmarkStart w:id="56" w:name="_Toc420951475"/>
       <w:r>
         <w:t>Zone 2</w:t>
       </w:r>
+      <w:bookmarkEnd w:id="55"/>
       <w:bookmarkEnd w:id="56"/>
-      <w:bookmarkEnd w:id="57"/>
     </w:p>
     <w:p>
       <w:r>
@@ -10562,13 +10547,13 @@
       <w:pPr>
         <w:pStyle w:val="Titre3"/>
       </w:pPr>
-      <w:bookmarkStart w:id="58" w:name="_Toc420917136"/>
-      <w:bookmarkStart w:id="59" w:name="_Toc420951476"/>
+      <w:bookmarkStart w:id="57" w:name="_Toc420917136"/>
+      <w:bookmarkStart w:id="58" w:name="_Toc420951476"/>
       <w:r>
         <w:t>Zone 3</w:t>
       </w:r>
+      <w:bookmarkEnd w:id="57"/>
       <w:bookmarkEnd w:id="58"/>
-      <w:bookmarkEnd w:id="59"/>
       <w:r>
         <w:t xml:space="preserve"> </w:t>
       </w:r>
@@ -10677,20 +10662,20 @@
           <w:docGrid w:linePitch="360"/>
         </w:sectPr>
       </w:pPr>
-      <w:bookmarkStart w:id="60" w:name="_Toc420166975"/>
+      <w:bookmarkStart w:id="59" w:name="_Toc420166975"/>
     </w:p>
     <w:p>
       <w:pPr>
         <w:pStyle w:val="Titre1"/>
       </w:pPr>
-      <w:bookmarkStart w:id="61" w:name="_Toc420917137"/>
-      <w:bookmarkStart w:id="62" w:name="_Toc420951477"/>
+      <w:bookmarkStart w:id="60" w:name="_Toc420917137"/>
+      <w:bookmarkStart w:id="61" w:name="_Toc420951477"/>
       <w:r>
         <w:lastRenderedPageBreak/>
         <w:t>Planification</w:t>
       </w:r>
+      <w:bookmarkEnd w:id="60"/>
       <w:bookmarkEnd w:id="61"/>
-      <w:bookmarkEnd w:id="62"/>
       <w:r>
         <w:t xml:space="preserve"> GANTT</w:t>
       </w:r>
@@ -10699,16 +10684,16 @@
       <w:pPr>
         <w:pStyle w:val="Titre2"/>
       </w:pPr>
-      <w:bookmarkStart w:id="63" w:name="_Toc420917138"/>
-      <w:bookmarkStart w:id="64" w:name="_Toc420951478"/>
+      <w:bookmarkStart w:id="62" w:name="_Toc420917138"/>
+      <w:bookmarkStart w:id="63" w:name="_Toc420951478"/>
       <w:r>
         <w:t>Planification initial</w:t>
       </w:r>
       <w:r>
         <w:t>e</w:t>
       </w:r>
+      <w:bookmarkEnd w:id="62"/>
       <w:bookmarkEnd w:id="63"/>
-      <w:bookmarkEnd w:id="64"/>
     </w:p>
     <w:p>
       <w:pPr>
@@ -10767,7 +10752,7 @@
         <w:pStyle w:val="Lgende"/>
         <w:jc w:val="left"/>
       </w:pPr>
-      <w:bookmarkStart w:id="65" w:name="_Toc420951421"/>
+      <w:bookmarkStart w:id="64" w:name="_Toc420951421"/>
       <w:r>
         <w:t xml:space="preserve">Figure </w:t>
       </w:r>
@@ -10792,20 +10777,20 @@
       <w:r>
         <w:t xml:space="preserve"> : Schéma de la planification initiale</w:t>
       </w:r>
-      <w:bookmarkEnd w:id="65"/>
+      <w:bookmarkEnd w:id="64"/>
     </w:p>
     <w:p>
       <w:pPr>
         <w:pStyle w:val="Titre2"/>
       </w:pPr>
-      <w:bookmarkStart w:id="66" w:name="_Toc420917139"/>
-      <w:bookmarkStart w:id="67" w:name="_Toc420951479"/>
+      <w:bookmarkStart w:id="65" w:name="_Toc420917139"/>
+      <w:bookmarkStart w:id="66" w:name="_Toc420951479"/>
       <w:r>
         <w:lastRenderedPageBreak/>
         <w:t>Planification finale</w:t>
       </w:r>
+      <w:bookmarkEnd w:id="65"/>
       <w:bookmarkEnd w:id="66"/>
-      <w:bookmarkEnd w:id="67"/>
     </w:p>
     <w:p>
       <w:pPr>
@@ -10858,7 +10843,7 @@
         <w:pStyle w:val="Lgende"/>
         <w:jc w:val="left"/>
       </w:pPr>
-      <w:bookmarkStart w:id="68" w:name="_Toc420951422"/>
+      <w:bookmarkStart w:id="67" w:name="_Toc420951422"/>
       <w:r>
         <w:t xml:space="preserve">Figure </w:t>
       </w:r>
@@ -10883,14 +10868,14 @@
       <w:r>
         <w:t xml:space="preserve"> : Schéma de la planification réelle et finale</w:t>
       </w:r>
-      <w:bookmarkEnd w:id="68"/>
+      <w:bookmarkEnd w:id="67"/>
     </w:p>
     <w:p>
       <w:pPr>
         <w:pStyle w:val="Titre2"/>
       </w:pPr>
-      <w:bookmarkStart w:id="69" w:name="_Toc420917140"/>
-      <w:bookmarkStart w:id="70" w:name="_Toc420951480"/>
+      <w:bookmarkStart w:id="68" w:name="_Toc420917140"/>
+      <w:bookmarkStart w:id="69" w:name="_Toc420951480"/>
       <w:r>
         <w:lastRenderedPageBreak/>
         <w:t>Détails é</w:t>
@@ -10898,8 +10883,8 @@
       <w:r>
         <w:t>volutions</w:t>
       </w:r>
+      <w:bookmarkEnd w:id="68"/>
       <w:bookmarkEnd w:id="69"/>
-      <w:bookmarkEnd w:id="70"/>
     </w:p>
     <w:p>
       <w:r>
@@ -10955,13 +10940,13 @@
         <w:spacing w:after="120"/>
         <w:ind w:left="578" w:hanging="578"/>
       </w:pPr>
-      <w:bookmarkStart w:id="71" w:name="_Toc420917141"/>
-      <w:bookmarkStart w:id="72" w:name="_Toc420951481"/>
+      <w:bookmarkStart w:id="70" w:name="_Toc420917141"/>
+      <w:bookmarkStart w:id="71" w:name="_Toc420951481"/>
       <w:r>
         <w:t>Synthèse sur l’évolution</w:t>
       </w:r>
+      <w:bookmarkEnd w:id="70"/>
       <w:bookmarkEnd w:id="71"/>
-      <w:bookmarkEnd w:id="72"/>
     </w:p>
     <w:tbl>
       <w:tblPr>
@@ -11683,15 +11668,15 @@
       <w:pPr>
         <w:pStyle w:val="Titre1"/>
       </w:pPr>
-      <w:bookmarkStart w:id="73" w:name="_Toc420917142"/>
-      <w:bookmarkStart w:id="74" w:name="_Toc420951482"/>
+      <w:bookmarkStart w:id="72" w:name="_Toc420917142"/>
+      <w:bookmarkStart w:id="73" w:name="_Toc420951482"/>
       <w:r>
         <w:lastRenderedPageBreak/>
         <w:t>Journal de bord</w:t>
       </w:r>
-      <w:bookmarkEnd w:id="60"/>
+      <w:bookmarkEnd w:id="59"/>
+      <w:bookmarkEnd w:id="72"/>
       <w:bookmarkEnd w:id="73"/>
-      <w:bookmarkEnd w:id="74"/>
     </w:p>
     <w:p>
       <w:pPr>
@@ -11702,15 +11687,15 @@
         </w:numPr>
         <w:ind w:left="576" w:hanging="576"/>
       </w:pPr>
-      <w:bookmarkStart w:id="75" w:name="_Toc420166976"/>
-      <w:bookmarkStart w:id="76" w:name="_Toc420917143"/>
-      <w:bookmarkStart w:id="77" w:name="_Toc420951483"/>
+      <w:bookmarkStart w:id="74" w:name="_Toc420166976"/>
+      <w:bookmarkStart w:id="75" w:name="_Toc420917143"/>
+      <w:bookmarkStart w:id="76" w:name="_Toc420951483"/>
       <w:r>
         <w:t>Semaine 1 à 3</w:t>
       </w:r>
+      <w:bookmarkEnd w:id="74"/>
       <w:bookmarkEnd w:id="75"/>
       <w:bookmarkEnd w:id="76"/>
-      <w:bookmarkEnd w:id="77"/>
     </w:p>
     <w:p>
       <w:r>
@@ -11726,15 +11711,15 @@
         </w:numPr>
         <w:ind w:left="576" w:hanging="576"/>
       </w:pPr>
-      <w:bookmarkStart w:id="78" w:name="_Toc420166977"/>
-      <w:bookmarkStart w:id="79" w:name="_Toc420917144"/>
-      <w:bookmarkStart w:id="80" w:name="_Toc420951484"/>
+      <w:bookmarkStart w:id="77" w:name="_Toc420166977"/>
+      <w:bookmarkStart w:id="78" w:name="_Toc420917144"/>
+      <w:bookmarkStart w:id="79" w:name="_Toc420951484"/>
       <w:r>
         <w:t>Semaine 4</w:t>
       </w:r>
+      <w:bookmarkEnd w:id="77"/>
       <w:bookmarkEnd w:id="78"/>
       <w:bookmarkEnd w:id="79"/>
-      <w:bookmarkEnd w:id="80"/>
     </w:p>
     <w:p>
       <w:r>
@@ -11755,15 +11740,15 @@
         </w:numPr>
         <w:ind w:left="576" w:hanging="576"/>
       </w:pPr>
-      <w:bookmarkStart w:id="81" w:name="_Toc420166978"/>
-      <w:bookmarkStart w:id="82" w:name="_Toc420917145"/>
-      <w:bookmarkStart w:id="83" w:name="_Toc420951485"/>
+      <w:bookmarkStart w:id="80" w:name="_Toc420166978"/>
+      <w:bookmarkStart w:id="81" w:name="_Toc420917145"/>
+      <w:bookmarkStart w:id="82" w:name="_Toc420951485"/>
       <w:r>
         <w:t>Semaine 5</w:t>
       </w:r>
+      <w:bookmarkEnd w:id="80"/>
       <w:bookmarkEnd w:id="81"/>
       <w:bookmarkEnd w:id="82"/>
-      <w:bookmarkEnd w:id="83"/>
     </w:p>
     <w:p>
       <w:r>
@@ -11794,15 +11779,15 @@
         </w:numPr>
         <w:ind w:left="576" w:hanging="576"/>
       </w:pPr>
-      <w:bookmarkStart w:id="84" w:name="_Toc420166979"/>
-      <w:bookmarkStart w:id="85" w:name="_Toc420917146"/>
-      <w:bookmarkStart w:id="86" w:name="_Toc420951486"/>
+      <w:bookmarkStart w:id="83" w:name="_Toc420166979"/>
+      <w:bookmarkStart w:id="84" w:name="_Toc420917146"/>
+      <w:bookmarkStart w:id="85" w:name="_Toc420951486"/>
       <w:r>
         <w:t>Semaine 6</w:t>
       </w:r>
+      <w:bookmarkEnd w:id="83"/>
       <w:bookmarkEnd w:id="84"/>
       <w:bookmarkEnd w:id="85"/>
-      <w:bookmarkEnd w:id="86"/>
     </w:p>
     <w:p>
       <w:r>
@@ -11828,15 +11813,15 @@
         </w:numPr>
         <w:ind w:left="576" w:hanging="576"/>
       </w:pPr>
-      <w:bookmarkStart w:id="87" w:name="_Toc420166980"/>
-      <w:bookmarkStart w:id="88" w:name="_Toc420917147"/>
-      <w:bookmarkStart w:id="89" w:name="_Toc420951487"/>
+      <w:bookmarkStart w:id="86" w:name="_Toc420166980"/>
+      <w:bookmarkStart w:id="87" w:name="_Toc420917147"/>
+      <w:bookmarkStart w:id="88" w:name="_Toc420951487"/>
       <w:r>
         <w:t>Semaine 7</w:t>
       </w:r>
+      <w:bookmarkEnd w:id="86"/>
       <w:bookmarkEnd w:id="87"/>
       <w:bookmarkEnd w:id="88"/>
-      <w:bookmarkEnd w:id="89"/>
     </w:p>
     <w:p>
       <w:r>
@@ -11870,15 +11855,15 @@
         </w:numPr>
         <w:ind w:left="576" w:hanging="576"/>
       </w:pPr>
-      <w:bookmarkStart w:id="90" w:name="_Toc420166981"/>
-      <w:bookmarkStart w:id="91" w:name="_Toc420917148"/>
-      <w:bookmarkStart w:id="92" w:name="_Toc420951488"/>
+      <w:bookmarkStart w:id="89" w:name="_Toc420166981"/>
+      <w:bookmarkStart w:id="90" w:name="_Toc420917148"/>
+      <w:bookmarkStart w:id="91" w:name="_Toc420951488"/>
       <w:r>
         <w:t>Semaine 8</w:t>
       </w:r>
+      <w:bookmarkEnd w:id="89"/>
       <w:bookmarkEnd w:id="90"/>
       <w:bookmarkEnd w:id="91"/>
-      <w:bookmarkEnd w:id="92"/>
     </w:p>
     <w:p>
       <w:r>
@@ -11910,15 +11895,15 @@
         </w:numPr>
         <w:ind w:left="576" w:hanging="576"/>
       </w:pPr>
-      <w:bookmarkStart w:id="93" w:name="_Toc420166982"/>
-      <w:bookmarkStart w:id="94" w:name="_Toc420917149"/>
-      <w:bookmarkStart w:id="95" w:name="_Toc420951489"/>
+      <w:bookmarkStart w:id="92" w:name="_Toc420166982"/>
+      <w:bookmarkStart w:id="93" w:name="_Toc420917149"/>
+      <w:bookmarkStart w:id="94" w:name="_Toc420951489"/>
       <w:r>
         <w:t>Semaine 9</w:t>
       </w:r>
+      <w:bookmarkEnd w:id="92"/>
       <w:bookmarkEnd w:id="93"/>
       <w:bookmarkEnd w:id="94"/>
-      <w:bookmarkEnd w:id="95"/>
     </w:p>
     <w:p>
       <w:pPr>
@@ -11957,15 +11942,15 @@
         </w:numPr>
         <w:ind w:left="576" w:hanging="576"/>
       </w:pPr>
-      <w:bookmarkStart w:id="96" w:name="_Toc420166983"/>
-      <w:bookmarkStart w:id="97" w:name="_Toc420917150"/>
-      <w:bookmarkStart w:id="98" w:name="_Toc420951490"/>
+      <w:bookmarkStart w:id="95" w:name="_Toc420166983"/>
+      <w:bookmarkStart w:id="96" w:name="_Toc420917150"/>
+      <w:bookmarkStart w:id="97" w:name="_Toc420951490"/>
       <w:r>
         <w:t>Semaine 10</w:t>
       </w:r>
+      <w:bookmarkEnd w:id="95"/>
       <w:bookmarkEnd w:id="96"/>
       <w:bookmarkEnd w:id="97"/>
-      <w:bookmarkEnd w:id="98"/>
     </w:p>
     <w:p>
       <w:r>
@@ -12001,15 +11986,15 @@
         </w:numPr>
         <w:ind w:left="576" w:hanging="576"/>
       </w:pPr>
-      <w:bookmarkStart w:id="99" w:name="_Toc420166984"/>
-      <w:bookmarkStart w:id="100" w:name="_Toc420917151"/>
-      <w:bookmarkStart w:id="101" w:name="_Toc420951491"/>
+      <w:bookmarkStart w:id="98" w:name="_Toc420166984"/>
+      <w:bookmarkStart w:id="99" w:name="_Toc420917151"/>
+      <w:bookmarkStart w:id="100" w:name="_Toc420951491"/>
       <w:r>
         <w:t>Semaine 11</w:t>
       </w:r>
+      <w:bookmarkEnd w:id="98"/>
       <w:bookmarkEnd w:id="99"/>
       <w:bookmarkEnd w:id="100"/>
-      <w:bookmarkEnd w:id="101"/>
     </w:p>
     <w:p>
       <w:r>
@@ -12035,15 +12020,15 @@
         </w:numPr>
         <w:ind w:left="576" w:hanging="576"/>
       </w:pPr>
-      <w:bookmarkStart w:id="102" w:name="_Toc420166985"/>
-      <w:bookmarkStart w:id="103" w:name="_Toc420917152"/>
-      <w:bookmarkStart w:id="104" w:name="_Toc420951492"/>
+      <w:bookmarkStart w:id="101" w:name="_Toc420166985"/>
+      <w:bookmarkStart w:id="102" w:name="_Toc420917152"/>
+      <w:bookmarkStart w:id="103" w:name="_Toc420951492"/>
       <w:r>
         <w:t>Semaine 12</w:t>
       </w:r>
+      <w:bookmarkEnd w:id="101"/>
       <w:bookmarkEnd w:id="102"/>
       <w:bookmarkEnd w:id="103"/>
-      <w:bookmarkEnd w:id="104"/>
     </w:p>
     <w:p>
       <w:r>
@@ -12088,15 +12073,15 @@
         </w:numPr>
         <w:ind w:left="576" w:hanging="576"/>
       </w:pPr>
-      <w:bookmarkStart w:id="105" w:name="_Toc420166986"/>
-      <w:bookmarkStart w:id="106" w:name="_Toc420917153"/>
-      <w:bookmarkStart w:id="107" w:name="_Toc420951493"/>
+      <w:bookmarkStart w:id="104" w:name="_Toc420166986"/>
+      <w:bookmarkStart w:id="105" w:name="_Toc420917153"/>
+      <w:bookmarkStart w:id="106" w:name="_Toc420951493"/>
       <w:r>
         <w:t>Semaine 13</w:t>
       </w:r>
+      <w:bookmarkEnd w:id="104"/>
       <w:bookmarkEnd w:id="105"/>
       <w:bookmarkEnd w:id="106"/>
-      <w:bookmarkEnd w:id="107"/>
     </w:p>
     <w:p>
       <w:r>
@@ -12128,15 +12113,15 @@
         </w:numPr>
         <w:ind w:left="576" w:hanging="576"/>
       </w:pPr>
-      <w:bookmarkStart w:id="108" w:name="_Toc420166987"/>
-      <w:bookmarkStart w:id="109" w:name="_Toc420917154"/>
-      <w:bookmarkStart w:id="110" w:name="_Toc420951494"/>
+      <w:bookmarkStart w:id="107" w:name="_Toc420166987"/>
+      <w:bookmarkStart w:id="108" w:name="_Toc420917154"/>
+      <w:bookmarkStart w:id="109" w:name="_Toc420951494"/>
       <w:r>
         <w:t>Semaine 14</w:t>
       </w:r>
+      <w:bookmarkEnd w:id="107"/>
       <w:bookmarkEnd w:id="108"/>
       <w:bookmarkEnd w:id="109"/>
-      <w:bookmarkEnd w:id="110"/>
     </w:p>
     <w:p>
       <w:pPr>
@@ -12160,15 +12145,15 @@
         </w:numPr>
         <w:ind w:left="576" w:hanging="576"/>
       </w:pPr>
-      <w:bookmarkStart w:id="111" w:name="_Toc420166988"/>
-      <w:bookmarkStart w:id="112" w:name="_Toc420917155"/>
-      <w:bookmarkStart w:id="113" w:name="_Toc420951495"/>
+      <w:bookmarkStart w:id="110" w:name="_Toc420166988"/>
+      <w:bookmarkStart w:id="111" w:name="_Toc420917155"/>
+      <w:bookmarkStart w:id="112" w:name="_Toc420951495"/>
       <w:r>
         <w:t>Semaine 15</w:t>
       </w:r>
+      <w:bookmarkEnd w:id="110"/>
       <w:bookmarkEnd w:id="111"/>
       <w:bookmarkEnd w:id="112"/>
-      <w:bookmarkEnd w:id="113"/>
     </w:p>
     <w:p>
       <w:pPr>
@@ -12186,17 +12171,18 @@
     <w:p>
       <w:pPr>
         <w:pStyle w:val="Titre1"/>
-      </w:pPr>
-      <w:bookmarkStart w:id="114" w:name="_Toc420951496"/>
-      <w:bookmarkStart w:id="115" w:name="_Toc420166989"/>
-      <w:bookmarkStart w:id="116" w:name="_Toc420917156"/>
-      <w:bookmarkStart w:id="117" w:name="_Ref420917258"/>
-      <w:bookmarkStart w:id="118" w:name="_Ref420917277"/>
-      <w:bookmarkStart w:id="119" w:name="_Ref420917284"/>
-      <w:r>
-        <w:t>Problèmes rencontrés</w:t>
-      </w:r>
-      <w:bookmarkEnd w:id="114"/>
+        <w:numPr>
+          <w:ilvl w:val="0"/>
+          <w:numId w:val="0"/>
+        </w:numPr>
+      </w:pPr>
+      <w:bookmarkStart w:id="113" w:name="_Toc420166989"/>
+      <w:bookmarkStart w:id="114" w:name="_Toc420917156"/>
+      <w:bookmarkStart w:id="115" w:name="_Ref420917258"/>
+      <w:bookmarkStart w:id="116" w:name="_Ref420917277"/>
+      <w:bookmarkStart w:id="117" w:name="_Ref420917284"/>
+      <w:bookmarkStart w:id="118" w:name="_GoBack"/>
+      <w:bookmarkEnd w:id="118"/>
       <w:r>
         <w:br w:type="page"/>
       </w:r>
@@ -12205,14 +12191,14 @@
       <w:pPr>
         <w:pStyle w:val="Titre1"/>
       </w:pPr>
-      <w:bookmarkStart w:id="120" w:name="_Ref420942868"/>
-      <w:bookmarkStart w:id="121" w:name="_Ref420943040"/>
-      <w:bookmarkStart w:id="122" w:name="_Toc420951497"/>
+      <w:bookmarkStart w:id="119" w:name="_Ref420942868"/>
+      <w:bookmarkStart w:id="120" w:name="_Ref420943040"/>
+      <w:bookmarkStart w:id="121" w:name="_Toc420951497"/>
+      <w:bookmarkEnd w:id="113"/>
+      <w:bookmarkEnd w:id="114"/>
       <w:bookmarkEnd w:id="115"/>
       <w:bookmarkEnd w:id="116"/>
       <w:bookmarkEnd w:id="117"/>
-      <w:bookmarkEnd w:id="118"/>
-      <w:bookmarkEnd w:id="119"/>
       <w:r>
         <w:lastRenderedPageBreak/>
         <w:t>Tests de la solution</w:t>
@@ -12230,12 +12216,12 @@
       <w:r>
         <w:t>Bibliographi</w:t>
       </w:r>
+      <w:bookmarkEnd w:id="119"/>
+      <w:r>
+        <w:t>e</w:t>
+      </w:r>
       <w:bookmarkEnd w:id="120"/>
-      <w:r>
-        <w:t>e</w:t>
-      </w:r>
       <w:bookmarkEnd w:id="121"/>
-      <w:bookmarkEnd w:id="122"/>
     </w:p>
     <w:p>
       <w:pPr>
@@ -12320,11 +12306,11 @@
       <w:pPr>
         <w:pStyle w:val="Titre1"/>
       </w:pPr>
-      <w:bookmarkStart w:id="123" w:name="_Toc420951498"/>
+      <w:bookmarkStart w:id="122" w:name="_Toc420951498"/>
       <w:r>
         <w:t>Webographie</w:t>
       </w:r>
-      <w:bookmarkEnd w:id="123"/>
+      <w:bookmarkEnd w:id="122"/>
     </w:p>
     <w:p>
       <w:pPr>
@@ -12369,15 +12355,15 @@
       <w:pPr>
         <w:pStyle w:val="Titre1"/>
       </w:pPr>
-      <w:bookmarkStart w:id="124" w:name="_Toc420166974"/>
-      <w:bookmarkStart w:id="125" w:name="_Toc420917157"/>
-      <w:bookmarkStart w:id="126" w:name="_Toc420951499"/>
+      <w:bookmarkStart w:id="123" w:name="_Toc420166974"/>
+      <w:bookmarkStart w:id="124" w:name="_Toc420917157"/>
+      <w:bookmarkStart w:id="125" w:name="_Toc420951499"/>
       <w:r>
         <w:t>Logiciels et outils utilisés</w:t>
       </w:r>
+      <w:bookmarkEnd w:id="123"/>
       <w:bookmarkEnd w:id="124"/>
       <w:bookmarkEnd w:id="125"/>
-      <w:bookmarkEnd w:id="126"/>
     </w:p>
     <w:tbl>
       <w:tblPr>
@@ -13114,15 +13100,15 @@
       <w:pPr>
         <w:pStyle w:val="Titre1"/>
       </w:pPr>
-      <w:bookmarkStart w:id="127" w:name="_Toc420166990"/>
-      <w:bookmarkStart w:id="128" w:name="_Toc420917158"/>
-      <w:bookmarkStart w:id="129" w:name="_Toc420951500"/>
+      <w:bookmarkStart w:id="126" w:name="_Toc420166990"/>
+      <w:bookmarkStart w:id="127" w:name="_Toc420917158"/>
+      <w:bookmarkStart w:id="128" w:name="_Toc420951500"/>
       <w:r>
         <w:t>Conclusion</w:t>
       </w:r>
+      <w:bookmarkEnd w:id="126"/>
       <w:bookmarkEnd w:id="127"/>
       <w:bookmarkEnd w:id="128"/>
-      <w:bookmarkEnd w:id="129"/>
     </w:p>
     <w:p>
       <w:r>
@@ -13169,10 +13155,10 @@
           <w:szCs w:val="28"/>
         </w:rPr>
       </w:pPr>
-      <w:bookmarkStart w:id="130" w:name="_Toc420917159"/>
-      <w:bookmarkStart w:id="131" w:name="_Ref420917616"/>
-      <w:bookmarkStart w:id="132" w:name="_Ref420917620"/>
-      <w:bookmarkStart w:id="133" w:name="_Toc420951501"/>
+      <w:bookmarkStart w:id="129" w:name="_Toc420917159"/>
+      <w:bookmarkStart w:id="130" w:name="_Ref420917616"/>
+      <w:bookmarkStart w:id="131" w:name="_Ref420917620"/>
+      <w:bookmarkStart w:id="132" w:name="_Toc420951501"/>
       <w:r>
         <w:lastRenderedPageBreak/>
         <w:br w:type="page"/>
@@ -13188,10 +13174,10 @@
         <w:lastRenderedPageBreak/>
         <w:t>Exécution du mandat</w:t>
       </w:r>
+      <w:bookmarkEnd w:id="129"/>
       <w:bookmarkEnd w:id="130"/>
       <w:bookmarkEnd w:id="131"/>
       <w:bookmarkEnd w:id="132"/>
-      <w:bookmarkEnd w:id="133"/>
     </w:p>
     <w:tbl>
       <w:tblPr>
@@ -14317,11 +14303,11 @@
       <w:pPr>
         <w:pStyle w:val="Titre2"/>
       </w:pPr>
-      <w:bookmarkStart w:id="134" w:name="_Toc420951502"/>
+      <w:bookmarkStart w:id="133" w:name="_Toc420951502"/>
       <w:r>
         <w:t>Améliorations futurs</w:t>
       </w:r>
-      <w:bookmarkEnd w:id="134"/>
+      <w:bookmarkEnd w:id="133"/>
     </w:p>
     <w:p>
       <w:pPr>
@@ -14462,7 +14448,7 @@
           <w:lang w:val="fr-FR"/>
         </w:rPr>
       </w:pPr>
-      <w:bookmarkStart w:id="135" w:name="_Toc420951503"/>
+      <w:bookmarkStart w:id="134" w:name="_Toc420951503"/>
       <w:r>
         <w:rPr>
           <w:lang w:val="fr-FR"/>
@@ -14470,7 +14456,7 @@
         <w:lastRenderedPageBreak/>
         <w:t>Annexes</w:t>
       </w:r>
-      <w:bookmarkEnd w:id="135"/>
+      <w:bookmarkEnd w:id="134"/>
     </w:p>
     <w:p>
       <w:pPr>
@@ -14496,7 +14482,7 @@
           <w:lang w:val="fr-FR"/>
         </w:rPr>
       </w:pPr>
-      <w:bookmarkStart w:id="136" w:name="cahier_charges"/>
+      <w:bookmarkStart w:id="135" w:name="cahier_charges"/>
       <w:r>
         <w:rPr>
           <w:b/>
@@ -14529,8 +14515,8 @@
           <w:lang w:val="fr-FR"/>
         </w:rPr>
       </w:pPr>
-      <w:bookmarkStart w:id="137" w:name="Convention_nommage_codage"/>
-      <w:bookmarkEnd w:id="136"/>
+      <w:bookmarkStart w:id="136" w:name="Convention_nommage_codage"/>
+      <w:bookmarkEnd w:id="135"/>
       <w:r>
         <w:rPr>
           <w:b/>
@@ -14544,15 +14530,15 @@
         </w:rPr>
         <w:tab/>
       </w:r>
-      <w:bookmarkStart w:id="138" w:name="Section1"/>
+      <w:bookmarkStart w:id="137" w:name="Section1"/>
       <w:r>
         <w:rPr>
           <w:lang w:val="fr-FR"/>
         </w:rPr>
         <w:t>Conventions de nommage/codage</w:t>
       </w:r>
+      <w:bookmarkEnd w:id="136"/>
       <w:bookmarkEnd w:id="137"/>
-      <w:bookmarkEnd w:id="138"/>
     </w:p>
     <w:sectPr>
       <w:headerReference w:type="first" r:id="rId31"/>
@@ -14651,27 +14637,14 @@
     <w:r>
       <w:t xml:space="preserve">      </w:t>
     </w:r>
-    <w:r>
-      <w:fldChar w:fldCharType="begin"/>
-    </w:r>
-    <w:r>
-      <w:instrText xml:space="preserve"> STYLEREF  Sous-titre  \* MERGEFORMAT </w:instrText>
-    </w:r>
-    <w:r>
-      <w:fldChar w:fldCharType="separate"/>
-    </w:r>
-    <w:r>
-      <w:rPr>
-        <w:noProof/>
-      </w:rPr>
-      <w:t>Projet de semestre</w:t>
-    </w:r>
-    <w:r>
-      <w:rPr>
-        <w:noProof/>
-      </w:rPr>
-      <w:fldChar w:fldCharType="end"/>
-    </w:r>
+    <w:fldSimple w:instr=" STYLEREF  Sous-titre  \* MERGEFORMAT ">
+      <w:r>
+        <w:rPr>
+          <w:noProof/>
+        </w:rPr>
+        <w:t>Projet de semestre</w:t>
+      </w:r>
+    </w:fldSimple>
     <w:r>
       <w:tab/>
     </w:r>
@@ -14701,7 +14674,7 @@
         <w:noProof/>
         <w:color w:val="A4292E"/>
       </w:rPr>
-      <w:t>21</w:t>
+      <w:t>19</w:t>
     </w:r>
     <w:r>
       <w:rPr>
@@ -14868,7 +14841,6 @@
               <w:id w:val="-92866413"/>
               <w:picture/>
             </w:sdtPr>
-            <w:sdtEndPr/>
             <w:sdtContent>
               <w:r>
                 <w:rPr>
@@ -20110,6 +20082,18 @@
       <w:vertAlign w:val="superscript"/>
     </w:rPr>
   </w:style>
+  <w:style w:type="character" w:styleId="Emphaseintense">
+    <w:name w:val="Intense Emphasis"/>
+    <w:basedOn w:val="Policepardfaut"/>
+    <w:uiPriority w:val="21"/>
+    <w:qFormat/>
+    <w:rsid w:val="006D0BD7"/>
+    <w:rPr>
+      <w:i/>
+      <w:iCs/>
+      <w:color w:val="4F81BD" w:themeColor="accent1"/>
+    </w:rPr>
+  </w:style>
 </w:styles>
 </file>
 
@@ -20420,7 +20404,7 @@
 </file>
 
 <file path=customXml/itemProps2.xml><?xml version="1.0" encoding="utf-8"?>
-<ds:datastoreItem xmlns:ds="http://schemas.openxmlformats.org/officeDocument/2006/customXml" ds:itemID="{F1E5A1DB-DD46-4182-BAF5-7435EDA1BF5B}">
+<ds:datastoreItem xmlns:ds="http://schemas.openxmlformats.org/officeDocument/2006/customXml" ds:itemID="{2E3E95FD-9488-4ABA-9EB9-BF001BCD24CF}">
   <ds:schemaRefs>
     <ds:schemaRef ds:uri="http://schemas.openxmlformats.org/officeDocument/2006/bibliography"/>
   </ds:schemaRefs>

</xml_diff>

<commit_message>
MAJ Documentation, Contenu du CD
</commit_message>
<xml_diff>
--- a/Rapport/Documentation_developpement.docx
+++ b/Rapport/Documentation_developpement.docx
@@ -26,6 +26,7 @@
           <w:id w:val="77807134"/>
           <w:picture/>
         </w:sdtPr>
+        <w:sdtEndPr/>
         <w:sdtContent>
           <w:r>
             <w:rPr>
@@ -153,6 +154,7 @@
           <w:dataBinding w:prefixMappings="xmlns:ns0='http://purl.org/dc/elements/1.1/' xmlns:ns1='http://schemas.openxmlformats.org/package/2006/metadata/core-properties' " w:xpath="/ns1:coreProperties[1]/ns0:description[1]" w:storeItemID="{6C3C8BC8-F283-45AE-878A-BAB7291924A1}"/>
           <w:text w:multiLine="1"/>
         </w:sdtPr>
+        <w:sdtEndPr/>
         <w:sdtContent>
           <w:r>
             <w:t>Documentation</w:t>
@@ -299,6 +301,7 @@
           <w:tag w:val="Subtitle"/>
           <w:id w:val="5861110"/>
         </w:sdtPr>
+        <w:sdtEndPr/>
         <w:sdtContent>
           <w:r>
             <w:rPr>
@@ -319,6 +322,11 @@
         <w:tag w:val="Name"/>
         <w:id w:val="1796287"/>
       </w:sdtPr>
+      <w:sdtEndPr>
+        <w:rPr>
+          <w:rStyle w:val="Textedelespacerserv"/>
+        </w:rPr>
+      </w:sdtEndPr>
       <w:sdtContent>
         <w:bookmarkStart w:id="0" w:name="_Toc291846939" w:displacedByCustomXml="next"/>
         <w:bookmarkEnd w:id="0" w:displacedByCustomXml="next"/>
@@ -332,6 +340,11 @@
             <w:tag w:val="Name"/>
             <w:id w:val="123744972"/>
           </w:sdtPr>
+          <w:sdtEndPr>
+            <w:rPr>
+              <w:rStyle w:val="Textedelespacerserv"/>
+            </w:rPr>
+          </w:sdtEndPr>
           <w:sdtContent>
             <w:p>
               <w:pPr>
@@ -366,16 +379,8 @@
                 <w:rPr>
                   <w:lang w:val="fr-FR"/>
                 </w:rPr>
-                <w:t xml:space="preserve">Paul </w:t>
+                <w:t>Paul Ntawuruhunga</w:t>
               </w:r>
-              <w:proofErr w:type="spellStart"/>
-              <w:r>
-                <w:rPr>
-                  <w:lang w:val="fr-FR"/>
-                </w:rPr>
-                <w:t>Ntawuruhunga</w:t>
-              </w:r>
-              <w:proofErr w:type="spellEnd"/>
               <w:r>
                 <w:rPr>
                   <w:lang w:val="fr-FR"/>
@@ -4794,14 +4799,12 @@
                 <w:lang w:val="fr-FR"/>
               </w:rPr>
             </w:pPr>
-            <w:proofErr w:type="spellStart"/>
             <w:r>
               <w:rPr>
                 <w:lang w:val="fr-FR"/>
               </w:rPr>
               <w:t>Progenda</w:t>
             </w:r>
-            <w:proofErr w:type="spellEnd"/>
           </w:p>
         </w:tc>
       </w:tr>
@@ -5264,15 +5267,7 @@
           </w:p>
           <w:p>
             <w:r>
-              <w:t xml:space="preserve">Paul </w:t>
-            </w:r>
-            <w:proofErr w:type="spellStart"/>
-            <w:r>
-              <w:t>Ntawuruhunga</w:t>
-            </w:r>
-            <w:proofErr w:type="spellEnd"/>
-            <w:r>
-              <w:t xml:space="preserve"> </w:t>
+              <w:t xml:space="preserve">Paul Ntawuruhunga </w:t>
             </w:r>
           </w:p>
           <w:p>
@@ -5474,23 +5469,7 @@
     <w:p>
       <w:r>
         <w:lastRenderedPageBreak/>
-        <w:t xml:space="preserve">L’application a été développée à l’aide du </w:t>
-      </w:r>
-      <w:proofErr w:type="spellStart"/>
-      <w:r>
-        <w:t>framework</w:t>
-      </w:r>
-      <w:proofErr w:type="spellEnd"/>
-      <w:r>
-        <w:t xml:space="preserve"> </w:t>
-      </w:r>
-      <w:proofErr w:type="spellStart"/>
-      <w:r>
-        <w:t>Qt</w:t>
-      </w:r>
-      <w:proofErr w:type="spellEnd"/>
-      <w:r>
-        <w:t xml:space="preserve"> en C++.</w:t>
+        <w:t>L’application a été développée à l’aide du framework Qt en C++.</w:t>
       </w:r>
       <w:r>
         <w:t xml:space="preserve"> Toute l’équipe de développement a suivi les règles et conventions de codage et nommage présente dans le document présent en annexe (</w:t>
@@ -5620,23 +5599,7 @@
     </w:p>
     <w:p>
       <w:r>
-        <w:t xml:space="preserve">Au début du projet l’équipe n’avait aucune compétence sur le </w:t>
-      </w:r>
-      <w:proofErr w:type="spellStart"/>
-      <w:r>
-        <w:t>framework</w:t>
-      </w:r>
-      <w:proofErr w:type="spellEnd"/>
-      <w:r>
-        <w:t xml:space="preserve"> </w:t>
-      </w:r>
-      <w:proofErr w:type="spellStart"/>
-      <w:r>
-        <w:t>Qt</w:t>
-      </w:r>
-      <w:proofErr w:type="spellEnd"/>
-      <w:r>
-        <w:t>. Il a donc fallu se documenter sur l’utilisation de celui-ci et notamment sur les possibilités de conception d’interface graphique, pièce maitresse de notre projet.</w:t>
+        <w:t>Au début du projet l’équipe n’avait aucune compétence sur le framework Qt. Il a donc fallu se documenter sur l’utilisation de celui-ci et notamment sur les possibilités de conception d’interface graphique, pièce maitresse de notre projet.</w:t>
       </w:r>
     </w:p>
     <w:p>
@@ -5893,11 +5856,9 @@
       <w:r>
         <w:t>« </w:t>
       </w:r>
-      <w:proofErr w:type="spellStart"/>
       <w:r>
         <w:t>radiobutton</w:t>
       </w:r>
-      <w:proofErr w:type="spellEnd"/>
       <w:r>
         <w:t> »</w:t>
       </w:r>
@@ -6375,15 +6336,7 @@
         </w:drawing>
       </w:r>
       <w:r>
-        <w:t xml:space="preserve">Pour notre agenda étudiant nous avons fait le choix d’utiliser une base de données </w:t>
-      </w:r>
-      <w:proofErr w:type="spellStart"/>
-      <w:r>
-        <w:t>SQLite</w:t>
-      </w:r>
-      <w:proofErr w:type="spellEnd"/>
-      <w:r>
-        <w:t xml:space="preserve">. </w:t>
+        <w:t xml:space="preserve">Pour notre agenda étudiant nous avons fait le choix d’utiliser une base de données SQLite. </w:t>
       </w:r>
     </w:p>
     <w:p>
@@ -6521,23 +6474,7 @@
     <w:p>
       <w:r>
         <w:lastRenderedPageBreak/>
-        <w:t xml:space="preserve">Il existe plusieurs types de données dans </w:t>
-      </w:r>
-      <w:proofErr w:type="spellStart"/>
-      <w:r>
-        <w:t>SQLite</w:t>
-      </w:r>
-      <w:proofErr w:type="spellEnd"/>
-      <w:r>
-        <w:t xml:space="preserve">, ceux-ci définissant la façon dont </w:t>
-      </w:r>
-      <w:proofErr w:type="spellStart"/>
-      <w:r>
-        <w:t>SQLite</w:t>
-      </w:r>
-      <w:proofErr w:type="spellEnd"/>
-      <w:r>
-        <w:t xml:space="preserve"> va travailler lors de l'e</w:t>
+        <w:t>Il existe plusieurs types de données dans SQLite, ceux-ci définissant la façon dont SQLite va travailler lors de l'e</w:t>
       </w:r>
       <w:r>
         <w:t xml:space="preserve">ntrée des nouvelles données </w:t>
@@ -6871,7 +6808,6 @@
                 <w:lang w:val="fr-FR"/>
               </w:rPr>
             </w:pPr>
-            <w:proofErr w:type="spellStart"/>
             <w:r>
               <w:rPr>
                 <w:lang w:val="fr-FR"/>
@@ -6884,7 +6820,6 @@
               </w:rPr>
               <w:t>ame</w:t>
             </w:r>
-            <w:proofErr w:type="spellEnd"/>
           </w:p>
         </w:tc>
         <w:tc>
@@ -7021,14 +6956,12 @@
                 <w:lang w:val="fr-FR"/>
               </w:rPr>
             </w:pPr>
-            <w:proofErr w:type="spellStart"/>
             <w:r>
               <w:rPr>
                 <w:lang w:val="fr-FR"/>
               </w:rPr>
               <w:t>threshold</w:t>
             </w:r>
-            <w:proofErr w:type="spellEnd"/>
           </w:p>
         </w:tc>
         <w:tc>
@@ -7097,11 +7030,9 @@
                 <w:lang w:val="fr-FR"/>
               </w:rPr>
             </w:pPr>
-            <w:proofErr w:type="spellStart"/>
             <w:r>
               <w:t>weighting</w:t>
             </w:r>
-            <w:proofErr w:type="spellEnd"/>
           </w:p>
         </w:tc>
         <w:tc>
@@ -7167,11 +7098,9 @@
                 <w:lang w:val="fr-FR"/>
               </w:rPr>
             </w:pPr>
-            <w:proofErr w:type="spellStart"/>
             <w:r>
               <w:t>moduleId</w:t>
             </w:r>
-            <w:proofErr w:type="spellEnd"/>
           </w:p>
         </w:tc>
         <w:tc>
@@ -7237,11 +7166,9 @@
                 <w:tab w:val="right" w:pos="2619"/>
               </w:tabs>
             </w:pPr>
-            <w:proofErr w:type="spellStart"/>
             <w:r>
               <w:t>semesterId</w:t>
             </w:r>
-            <w:proofErr w:type="spellEnd"/>
           </w:p>
         </w:tc>
         <w:tc>
@@ -7285,21 +7212,7 @@
               <w:rPr>
                 <w:lang w:val="fr-FR"/>
               </w:rPr>
-              <w:t xml:space="preserve">Référence </w:t>
-            </w:r>
-            <w:proofErr w:type="spellStart"/>
-            <w:r>
-              <w:rPr>
-                <w:lang w:val="fr-FR"/>
-              </w:rPr>
-              <w:t>Semester</w:t>
-            </w:r>
-            <w:proofErr w:type="spellEnd"/>
-            <w:r>
-              <w:rPr>
-                <w:lang w:val="fr-FR"/>
-              </w:rPr>
-              <w:t xml:space="preserve"> -&gt; id</w:t>
+              <w:t>Référence Semester -&gt; id</w:t>
             </w:r>
           </w:p>
         </w:tc>
@@ -7327,7 +7240,6 @@
                 <w:lang w:val="fr-FR"/>
               </w:rPr>
             </w:pPr>
-            <w:proofErr w:type="spellStart"/>
             <w:r>
               <w:rPr>
                 <w:b/>
@@ -7338,7 +7250,6 @@
               </w:rPr>
               <w:t>Lesson</w:t>
             </w:r>
-            <w:proofErr w:type="spellEnd"/>
           </w:p>
         </w:tc>
       </w:tr>
@@ -7524,14 +7435,12 @@
                 <w:lang w:val="fr-FR"/>
               </w:rPr>
             </w:pPr>
-            <w:proofErr w:type="spellStart"/>
             <w:r>
               <w:rPr>
                 <w:lang w:val="fr-FR"/>
               </w:rPr>
               <w:t>name</w:t>
             </w:r>
-            <w:proofErr w:type="spellEnd"/>
           </w:p>
         </w:tc>
         <w:tc>
@@ -7594,14 +7503,12 @@
                 <w:lang w:val="fr-FR"/>
               </w:rPr>
             </w:pPr>
-            <w:proofErr w:type="spellStart"/>
             <w:r>
               <w:rPr>
                 <w:lang w:val="fr-FR"/>
               </w:rPr>
               <w:t>startHour</w:t>
             </w:r>
-            <w:proofErr w:type="spellEnd"/>
           </w:p>
         </w:tc>
         <w:tc>
@@ -7664,7 +7571,6 @@
                 <w:lang w:val="fr-FR"/>
               </w:rPr>
             </w:pPr>
-            <w:proofErr w:type="spellStart"/>
             <w:r>
               <w:rPr>
                 <w:lang w:val="fr-FR"/>
@@ -7672,7 +7578,6 @@
               <w:lastRenderedPageBreak/>
               <w:t>endHour</w:t>
             </w:r>
-            <w:proofErr w:type="spellEnd"/>
           </w:p>
         </w:tc>
         <w:tc>
@@ -7735,11 +7640,9 @@
                 <w:lang w:val="fr-FR"/>
               </w:rPr>
             </w:pPr>
-            <w:proofErr w:type="spellStart"/>
             <w:r>
               <w:t>dayOfWeek</w:t>
             </w:r>
-            <w:proofErr w:type="spellEnd"/>
           </w:p>
         </w:tc>
         <w:tc>
@@ -7805,11 +7708,9 @@
                 <w:lang w:val="fr-FR"/>
               </w:rPr>
             </w:pPr>
-            <w:proofErr w:type="spellStart"/>
             <w:r>
               <w:t>courseId</w:t>
             </w:r>
-            <w:proofErr w:type="spellEnd"/>
           </w:p>
         </w:tc>
         <w:tc>
@@ -8076,14 +7977,12 @@
                 <w:lang w:val="fr-FR"/>
               </w:rPr>
             </w:pPr>
-            <w:proofErr w:type="spellStart"/>
             <w:r>
               <w:rPr>
                 <w:lang w:val="fr-FR"/>
               </w:rPr>
               <w:t>name</w:t>
             </w:r>
-            <w:proofErr w:type="spellEnd"/>
           </w:p>
         </w:tc>
         <w:tc>
@@ -8214,14 +8113,12 @@
                 <w:lang w:val="fr-FR"/>
               </w:rPr>
             </w:pPr>
-            <w:proofErr w:type="spellStart"/>
             <w:r>
               <w:rPr>
                 <w:lang w:val="fr-FR"/>
               </w:rPr>
               <w:t>threshold</w:t>
             </w:r>
-            <w:proofErr w:type="spellEnd"/>
           </w:p>
         </w:tc>
         <w:tc>
@@ -8287,7 +8184,6 @@
                 <w:lang w:val="fr-FR"/>
               </w:rPr>
             </w:pPr>
-            <w:proofErr w:type="spellStart"/>
             <w:r>
               <w:rPr>
                 <w:b/>
@@ -8298,7 +8194,6 @@
               </w:rPr>
               <w:t>Semester</w:t>
             </w:r>
-            <w:proofErr w:type="spellEnd"/>
           </w:p>
         </w:tc>
       </w:tr>
@@ -8484,14 +8379,12 @@
                 <w:lang w:val="fr-FR"/>
               </w:rPr>
             </w:pPr>
-            <w:proofErr w:type="spellStart"/>
             <w:r>
               <w:rPr>
                 <w:lang w:val="fr-FR"/>
               </w:rPr>
               <w:t>name</w:t>
             </w:r>
-            <w:proofErr w:type="spellEnd"/>
           </w:p>
         </w:tc>
         <w:tc>
@@ -8554,14 +8447,12 @@
                 <w:lang w:val="fr-FR"/>
               </w:rPr>
             </w:pPr>
-            <w:proofErr w:type="spellStart"/>
             <w:r>
               <w:rPr>
                 <w:lang w:val="fr-FR"/>
               </w:rPr>
               <w:t>startDate</w:t>
             </w:r>
-            <w:proofErr w:type="spellEnd"/>
           </w:p>
         </w:tc>
         <w:tc>
@@ -8624,14 +8515,12 @@
                 <w:lang w:val="fr-FR"/>
               </w:rPr>
             </w:pPr>
-            <w:proofErr w:type="spellStart"/>
             <w:r>
               <w:rPr>
                 <w:lang w:val="fr-FR"/>
               </w:rPr>
               <w:t>endDate</w:t>
             </w:r>
-            <w:proofErr w:type="spellEnd"/>
           </w:p>
         </w:tc>
         <w:tc>
@@ -8697,7 +8586,6 @@
                 <w:lang w:val="fr-FR"/>
               </w:rPr>
             </w:pPr>
-            <w:proofErr w:type="spellStart"/>
             <w:r>
               <w:rPr>
                 <w:b/>
@@ -8708,7 +8596,6 @@
               </w:rPr>
               <w:t>Task</w:t>
             </w:r>
-            <w:proofErr w:type="spellEnd"/>
           </w:p>
         </w:tc>
       </w:tr>
@@ -8894,14 +8781,12 @@
                 <w:lang w:val="fr-FR"/>
               </w:rPr>
             </w:pPr>
-            <w:proofErr w:type="spellStart"/>
             <w:r>
               <w:rPr>
                 <w:lang w:val="fr-FR"/>
               </w:rPr>
               <w:t>name</w:t>
             </w:r>
-            <w:proofErr w:type="spellEnd"/>
           </w:p>
         </w:tc>
         <w:tc>
@@ -9032,7 +8917,6 @@
                 <w:lang w:val="fr-FR"/>
               </w:rPr>
             </w:pPr>
-            <w:proofErr w:type="spellStart"/>
             <w:r>
               <w:rPr>
                 <w:lang w:val="fr-FR"/>
@@ -9040,7 +8924,6 @@
               <w:lastRenderedPageBreak/>
               <w:t>termDate</w:t>
             </w:r>
-            <w:proofErr w:type="spellEnd"/>
           </w:p>
         </w:tc>
         <w:tc>
@@ -9171,11 +9054,9 @@
                 <w:lang w:val="fr-FR"/>
               </w:rPr>
             </w:pPr>
-            <w:proofErr w:type="spellStart"/>
             <w:r>
               <w:t>priority</w:t>
             </w:r>
-            <w:proofErr w:type="spellEnd"/>
           </w:p>
         </w:tc>
         <w:tc>
@@ -9235,11 +9116,9 @@
                 <w:tab w:val="right" w:pos="2619"/>
               </w:tabs>
             </w:pPr>
-            <w:proofErr w:type="spellStart"/>
             <w:r>
               <w:t>isFinished</w:t>
             </w:r>
-            <w:proofErr w:type="spellEnd"/>
           </w:p>
         </w:tc>
         <w:tc>
@@ -9351,11 +9230,9 @@
                 <w:tab w:val="right" w:pos="2619"/>
               </w:tabs>
             </w:pPr>
-            <w:proofErr w:type="spellStart"/>
             <w:r>
               <w:t>typeId</w:t>
             </w:r>
-            <w:proofErr w:type="spellEnd"/>
           </w:p>
         </w:tc>
         <w:tc>
@@ -9416,11 +9293,9 @@
                 <w:tab w:val="right" w:pos="2619"/>
               </w:tabs>
             </w:pPr>
-            <w:proofErr w:type="spellStart"/>
             <w:r>
               <w:t>courseId</w:t>
             </w:r>
-            <w:proofErr w:type="spellEnd"/>
           </w:p>
         </w:tc>
         <w:tc>
@@ -10147,23 +10022,7 @@
         </w:numPr>
       </w:pPr>
       <w:r>
-        <w:t>Un cours (</w:t>
-      </w:r>
-      <w:proofErr w:type="spellStart"/>
-      <w:r>
-        <w:t>MCourse</w:t>
-      </w:r>
-      <w:proofErr w:type="spellEnd"/>
-      <w:r>
-        <w:t>) se trouve dans un ou plusieurs semestres (</w:t>
-      </w:r>
-      <w:proofErr w:type="spellStart"/>
-      <w:r>
-        <w:t>MSemester</w:t>
-      </w:r>
-      <w:proofErr w:type="spellEnd"/>
-      <w:r>
-        <w:t>).</w:t>
+        <w:t>Un cours (MCourse) se trouve dans un ou plusieurs semestres (MSemester).</w:t>
       </w:r>
     </w:p>
     <w:p>
@@ -10175,15 +10034,7 @@
         </w:numPr>
       </w:pPr>
       <w:r>
-        <w:t>Un cours peut avoir plusieurs leçons dans la semaine (</w:t>
-      </w:r>
-      <w:proofErr w:type="spellStart"/>
-      <w:r>
-        <w:t>MLesson</w:t>
-      </w:r>
-      <w:proofErr w:type="spellEnd"/>
-      <w:r>
-        <w:t>).</w:t>
+        <w:t>Un cours peut avoir plusieurs leçons dans la semaine (MLesson).</w:t>
       </w:r>
     </w:p>
     <w:p>
@@ -10195,15 +10046,7 @@
         </w:numPr>
       </w:pPr>
       <w:r>
-        <w:t>Une tâche concerne un cours (</w:t>
-      </w:r>
-      <w:proofErr w:type="spellStart"/>
-      <w:r>
-        <w:t>MTask</w:t>
-      </w:r>
-      <w:proofErr w:type="spellEnd"/>
-      <w:r>
-        <w:t xml:space="preserve">) et un cours peut avoirs </w:t>
+        <w:t xml:space="preserve">Une tâche concerne un cours (MTask) et un cours peut avoirs </w:t>
       </w:r>
       <w:r>
         <w:t>de ces</w:t>
@@ -10367,14 +10210,12 @@
       <w:r>
         <w:t xml:space="preserve"> de notre application. Chacun d’entre eux implémente l’interface </w:t>
       </w:r>
-      <w:proofErr w:type="spellStart"/>
       <w:r>
         <w:rPr>
           <w:b/>
         </w:rPr>
         <w:t>ISavable</w:t>
       </w:r>
-      <w:proofErr w:type="spellEnd"/>
       <w:r>
         <w:t xml:space="preserve"> qui permettra de définir un standard quant à la suppression, la modification et l’insertion.</w:t>
       </w:r>
@@ -10397,15 +10238,7 @@
         <w:t>contrôleur</w:t>
       </w:r>
       <w:r>
-        <w:t xml:space="preserve"> pour les unités (</w:t>
-      </w:r>
-      <w:proofErr w:type="spellStart"/>
-      <w:r>
-        <w:t>CUnit</w:t>
-      </w:r>
-      <w:proofErr w:type="spellEnd"/>
-      <w:r>
-        <w:t>) permet à ceux-ci d’ajouter des cours</w:t>
+        <w:t xml:space="preserve"> pour les unités (CUnit) permet à ceux-ci d’ajouter des cours</w:t>
       </w:r>
       <w:r>
         <w:t>,</w:t>
@@ -10428,13 +10261,8 @@
       <w:r>
         <w:t xml:space="preserve">sur </w:t>
       </w:r>
-      <w:proofErr w:type="spellStart"/>
-      <w:r>
-        <w:t>CTask</w:t>
-      </w:r>
-      <w:proofErr w:type="spellEnd"/>
-      <w:r>
-        <w:t>)</w:t>
+      <w:r>
+        <w:t>CTask)</w:t>
       </w:r>
     </w:p>
     <w:p>
@@ -10564,15 +10392,7 @@
         </mc:AlternateContent>
       </w:r>
       <w:r>
-        <w:t xml:space="preserve">Il doit être possible de récupérer la moyenne d’un cours. (sur </w:t>
-      </w:r>
-      <w:proofErr w:type="spellStart"/>
-      <w:r>
-        <w:t>CCourse</w:t>
-      </w:r>
-      <w:proofErr w:type="spellEnd"/>
-      <w:r>
-        <w:t>)</w:t>
+        <w:t>Il doit être possible de récupérer la moyenne d’un cours. (sur CCourse)</w:t>
       </w:r>
     </w:p>
     <w:p>
@@ -10592,31 +10412,7 @@
     </w:p>
     <w:p>
       <w:r>
-        <w:t xml:space="preserve">Dans cette zone, on aperçoit l’idée d’implémentation de la structure de notre application sur </w:t>
-      </w:r>
-      <w:proofErr w:type="spellStart"/>
-      <w:r>
-        <w:t>Qt</w:t>
-      </w:r>
-      <w:proofErr w:type="spellEnd"/>
-      <w:r>
-        <w:t xml:space="preserve">. Sur </w:t>
-      </w:r>
-      <w:proofErr w:type="spellStart"/>
-      <w:r>
-        <w:t>Qt</w:t>
-      </w:r>
-      <w:proofErr w:type="spellEnd"/>
-      <w:r>
-        <w:t xml:space="preserve"> la fenêtre principale est communément appelé </w:t>
-      </w:r>
-      <w:proofErr w:type="spellStart"/>
-      <w:r>
-        <w:t>MainWindow</w:t>
-      </w:r>
-      <w:proofErr w:type="spellEnd"/>
-      <w:r>
-        <w:t xml:space="preserve">. </w:t>
+        <w:t xml:space="preserve">Dans cette zone, on aperçoit l’idée d’implémentation de la structure de notre application sur Qt. Sur Qt la fenêtre principale est communément appelé MainWindow. </w:t>
       </w:r>
     </w:p>
     <w:p>
@@ -10633,15 +10429,7 @@
         </w:numPr>
       </w:pPr>
       <w:r>
-        <w:t>Une barre supérieure fixe (</w:t>
-      </w:r>
-      <w:proofErr w:type="spellStart"/>
-      <w:r>
-        <w:t>FixedTopBar</w:t>
-      </w:r>
-      <w:proofErr w:type="spellEnd"/>
-      <w:r>
-        <w:t>) qui permettrait la sélection des différentes vues.</w:t>
+        <w:t>Une barre supérieure fixe (FixedTopBar) qui permettrait la sélection des différentes vues.</w:t>
       </w:r>
     </w:p>
     <w:p>
@@ -10683,31 +10471,7 @@
         <w:t>MVC</w:t>
       </w:r>
       <w:r>
-        <w:t>. (</w:t>
-      </w:r>
-      <w:proofErr w:type="spellStart"/>
-      <w:r>
-        <w:t>VCalendar</w:t>
-      </w:r>
-      <w:proofErr w:type="spellEnd"/>
-      <w:r>
-        <w:t xml:space="preserve">, </w:t>
-      </w:r>
-      <w:proofErr w:type="spellStart"/>
-      <w:r>
-        <w:t>VTask</w:t>
-      </w:r>
-      <w:proofErr w:type="spellEnd"/>
-      <w:r>
-        <w:t xml:space="preserve">, </w:t>
-      </w:r>
-      <w:proofErr w:type="spellStart"/>
-      <w:r>
-        <w:t>VGeneral</w:t>
-      </w:r>
-      <w:proofErr w:type="spellEnd"/>
-      <w:r>
-        <w:t>, …)</w:t>
+        <w:t>. (VCalendar, VTask, VGeneral, …)</w:t>
       </w:r>
     </w:p>
     <w:p>
@@ -11930,15 +11694,7 @@
     </w:p>
     <w:p>
       <w:r>
-        <w:t xml:space="preserve">Les autres collaborateurs étudient la manière d’aborder l’implémentation de l’interface sur </w:t>
-      </w:r>
-      <w:proofErr w:type="spellStart"/>
-      <w:r>
-        <w:t>Qt</w:t>
-      </w:r>
-      <w:proofErr w:type="spellEnd"/>
-      <w:r>
-        <w:t>.</w:t>
+        <w:t>Les autres collaborateurs étudient la manière d’aborder l’implémentation de l’interface sur Qt.</w:t>
       </w:r>
     </w:p>
     <w:p>
@@ -11951,15 +11707,7 @@
         <w:spacing w:before="0" w:line="259" w:lineRule="auto"/>
       </w:pPr>
       <w:r>
-        <w:t xml:space="preserve">Début ensemble de la fenêtre de base où se trouvera chaque vue, considéré sous </w:t>
-      </w:r>
-      <w:proofErr w:type="spellStart"/>
-      <w:r>
-        <w:t>Qt</w:t>
-      </w:r>
-      <w:proofErr w:type="spellEnd"/>
-      <w:r>
-        <w:t xml:space="preserve"> comme des widgets qui pourront être développé parallèlement.</w:t>
+        <w:t>Début ensemble de la fenêtre de base où se trouvera chaque vue, considéré sous Qt comme des widgets qui pourront être développé parallèlement.</w:t>
       </w:r>
     </w:p>
     <w:p>
@@ -11983,15 +11731,7 @@
     </w:p>
     <w:p>
       <w:r>
-        <w:t xml:space="preserve">Il ne reste plus qu’une semaine avant la présentation intermédiaire. Selon la planification initiale, il était prévu que la vue Calendrier soit gérée par une personne, seulement après étude de </w:t>
-      </w:r>
-      <w:proofErr w:type="spellStart"/>
-      <w:r>
-        <w:t>Qt</w:t>
-      </w:r>
-      <w:proofErr w:type="spellEnd"/>
-      <w:r>
-        <w:t>, nous nous sommes rendu compte qu’elle serait certainement la plus longue et compliquée à développer.</w:t>
+        <w:t>Il ne reste plus qu’une semaine avant la présentation intermédiaire. Selon la planification initiale, il était prévu que la vue Calendrier soit gérée par une personne, seulement après étude de Qt, nous nous sommes rendu compte qu’elle serait certainement la plus longue et compliquée à développer.</w:t>
       </w:r>
     </w:p>
     <w:p>
@@ -12086,15 +11826,7 @@
         <w:t>Cette</w:t>
       </w:r>
       <w:r>
-        <w:t xml:space="preserve"> manière fournit par </w:t>
-      </w:r>
-      <w:proofErr w:type="spellStart"/>
-      <w:r>
-        <w:t>Qt</w:t>
-      </w:r>
-      <w:proofErr w:type="spellEnd"/>
-      <w:r>
-        <w:t xml:space="preserve"> permet de mapper directement un contenu avec la base de données</w:t>
+        <w:t xml:space="preserve"> manière fournit par Qt permet de mapper directement un contenu avec la base de données</w:t>
       </w:r>
       <w:r>
         <w:t xml:space="preserve"> </w:t>
@@ -12113,15 +11845,7 @@
     </w:p>
     <w:p>
       <w:r>
-        <w:t xml:space="preserve">David et Paul teste la technique de </w:t>
-      </w:r>
-      <w:proofErr w:type="spellStart"/>
-      <w:r>
-        <w:t>mapping</w:t>
-      </w:r>
-      <w:proofErr w:type="spellEnd"/>
-      <w:r>
-        <w:t xml:space="preserve"> SQL pour l’insertion de données pour la vue « Tâche ».</w:t>
+        <w:t>David et Paul teste la technique de mapping SQL pour l’insertion de données pour la vue « Tâche ».</w:t>
       </w:r>
     </w:p>
     <w:p>
@@ -12160,31 +11884,7 @@
     </w:p>
     <w:p>
       <w:r>
-        <w:t xml:space="preserve">David et Paul effectue des recherches sur le « model </w:t>
-      </w:r>
-      <w:proofErr w:type="spellStart"/>
-      <w:r>
-        <w:t>view</w:t>
-      </w:r>
-      <w:proofErr w:type="spellEnd"/>
-      <w:r>
-        <w:t xml:space="preserve"> </w:t>
-      </w:r>
-      <w:proofErr w:type="spellStart"/>
-      <w:r>
-        <w:t>programming</w:t>
-      </w:r>
-      <w:proofErr w:type="spellEnd"/>
-      <w:r>
-        <w:t xml:space="preserve"> » de </w:t>
-      </w:r>
-      <w:proofErr w:type="spellStart"/>
-      <w:r>
-        <w:t>Qt</w:t>
-      </w:r>
-      <w:proofErr w:type="spellEnd"/>
-      <w:r>
-        <w:t>.</w:t>
+        <w:t>David et Paul effectue des recherches sur le « model view programming » de Qt.</w:t>
       </w:r>
     </w:p>
     <w:p>
@@ -12234,15 +11934,7 @@
         <w:t>Jérôme met à jour la documentation</w:t>
       </w:r>
       <w:r>
-        <w:t xml:space="preserve"> et s’informe sur le produit </w:t>
-      </w:r>
-      <w:proofErr w:type="spellStart"/>
-      <w:r>
-        <w:t>Doxygen</w:t>
-      </w:r>
-      <w:proofErr w:type="spellEnd"/>
-      <w:r>
-        <w:t xml:space="preserve"> qui permettra de générer de la documentation à partir du code</w:t>
+        <w:t xml:space="preserve"> et s’informe sur le produit Doxygen qui permettra de générer de la documentation à partir du code</w:t>
       </w:r>
       <w:r>
         <w:t>.</w:t>
@@ -12419,21 +12111,7 @@
         <w:rPr>
           <w:i/>
         </w:rPr>
-        <w:t xml:space="preserve">An introduction to design patterns in C++ </w:t>
-      </w:r>
-      <w:proofErr w:type="spellStart"/>
-      <w:r>
-        <w:rPr>
-          <w:i/>
-        </w:rPr>
-        <w:t>with</w:t>
-      </w:r>
-      <w:proofErr w:type="spellEnd"/>
-      <w:r>
-        <w:rPr>
-          <w:i/>
-        </w:rPr>
-        <w:t xml:space="preserve"> QT</w:t>
+        <w:t>An introduction to design patterns in C++ with QT</w:t>
       </w:r>
       <w:r>
         <w:rPr>
@@ -12472,13 +12150,8 @@
         </w:rPr>
         <w:t xml:space="preserve"> </w:t>
       </w:r>
-      <w:proofErr w:type="spellStart"/>
-      <w:r>
-        <w:t>Prentice</w:t>
-      </w:r>
-      <w:proofErr w:type="spellEnd"/>
-      <w:r>
-        <w:t xml:space="preserve"> Hall</w:t>
+      <w:r>
+        <w:t>Prentice Hall</w:t>
       </w:r>
       <w:r>
         <w:rPr>
@@ -12509,15 +12182,7 @@
         </w:numPr>
       </w:pPr>
       <w:r>
-        <w:t xml:space="preserve">Créer vos propres fenêtres avec </w:t>
-      </w:r>
-      <w:proofErr w:type="spellStart"/>
-      <w:r>
-        <w:t>Qt</w:t>
-      </w:r>
-      <w:proofErr w:type="spellEnd"/>
-      <w:r>
-        <w:t xml:space="preserve"> [en ligne], [Consulté le 03 avril 2015], disponible à l’adresse : </w:t>
+        <w:t xml:space="preserve">Créer vos propres fenêtres avec Qt [en ligne], [Consulté le 03 avril 2015], disponible à l’adresse : </w:t>
       </w:r>
       <w:hyperlink r:id="rId25" w:history="1">
         <w:r>
@@ -12537,15 +12202,7 @@
         </w:numPr>
       </w:pPr>
       <w:r>
-        <w:t xml:space="preserve">Documentation </w:t>
-      </w:r>
-      <w:proofErr w:type="spellStart"/>
-      <w:r>
-        <w:t>Qt</w:t>
-      </w:r>
-      <w:proofErr w:type="spellEnd"/>
-      <w:r>
-        <w:t xml:space="preserve"> [en ligne], [Consulté en tout temps], disponible à l’adresse : </w:t>
+        <w:t xml:space="preserve">Documentation Qt [en ligne], [Consulté en tout temps], disponible à l’adresse : </w:t>
       </w:r>
       <w:hyperlink r:id="rId26" w:history="1">
         <w:r>
@@ -12565,15 +12222,7 @@
         </w:numPr>
       </w:pPr>
       <w:r>
-        <w:t xml:space="preserve">Forum </w:t>
-      </w:r>
-      <w:proofErr w:type="spellStart"/>
-      <w:r>
-        <w:t>Qt</w:t>
-      </w:r>
-      <w:proofErr w:type="spellEnd"/>
-      <w:r>
-        <w:t xml:space="preserve">, recherche d’informations de tout genre [en ligne], [Consulté en tout temps], disponible à l’adresse : </w:t>
+        <w:t xml:space="preserve">Forum Qt, recherche d’informations de tout genre [en ligne], [Consulté en tout temps], disponible à l’adresse : </w:t>
       </w:r>
       <w:hyperlink r:id="rId27" w:history="1">
         <w:r>
@@ -12789,28 +12438,12 @@
                 </wp:anchor>
               </w:drawing>
             </w:r>
-            <w:proofErr w:type="spellStart"/>
             <w:r>
               <w:rPr>
                 <w:b/>
               </w:rPr>
-              <w:t>Balsamiq</w:t>
-            </w:r>
-            <w:proofErr w:type="spellEnd"/>
-            <w:r>
-              <w:rPr>
-                <w:b/>
-              </w:rPr>
-              <w:t xml:space="preserve"> </w:t>
-            </w:r>
-            <w:proofErr w:type="spellStart"/>
-            <w:r>
-              <w:rPr>
-                <w:b/>
-              </w:rPr>
-              <w:t>Mockups</w:t>
-            </w:r>
-            <w:proofErr w:type="spellEnd"/>
+              <w:t>Balsamiq Mockups</w:t>
+            </w:r>
           </w:p>
         </w:tc>
         <w:tc>
@@ -13365,16 +12998,8 @@
               <w:rPr>
                 <w:lang w:val="fr-FR"/>
               </w:rPr>
-              <w:t xml:space="preserve">Environnement de développement pour </w:t>
-            </w:r>
-            <w:proofErr w:type="spellStart"/>
-            <w:r>
-              <w:rPr>
-                <w:lang w:val="fr-FR"/>
-              </w:rPr>
-              <w:t>Qt</w:t>
-            </w:r>
-            <w:proofErr w:type="spellEnd"/>
+              <w:t>Environnement de développement pour Qt</w:t>
+            </w:r>
           </w:p>
         </w:tc>
       </w:tr>
@@ -13499,21 +13124,7 @@
               <w:rPr>
                 <w:lang w:val="fr-FR"/>
               </w:rPr>
-              <w:t xml:space="preserve">Gestionnaire de versions collaborative, alternative à </w:t>
-            </w:r>
-            <w:proofErr w:type="spellStart"/>
-            <w:r>
-              <w:rPr>
-                <w:lang w:val="fr-FR"/>
-              </w:rPr>
-              <w:t>GitHub</w:t>
-            </w:r>
-            <w:proofErr w:type="spellEnd"/>
-            <w:r>
-              <w:rPr>
-                <w:lang w:val="fr-FR"/>
-              </w:rPr>
-              <w:t xml:space="preserve"> permettant les dépôts privés si on est enregistré (enregistrement gratuit).</w:t>
+              <w:t>Gestionnaire de versions collaborative, alternative à GitHub permettant les dépôts privés si on est enregistré (enregistrement gratuit).</w:t>
             </w:r>
           </w:p>
         </w:tc>
@@ -13999,18 +13610,16 @@
       <w:r>
         <w:t xml:space="preserve"> version du cahier des charges.</w:t>
       </w:r>
-      <w:bookmarkStart w:id="132" w:name="_GoBack"/>
+    </w:p>
+    <w:p>
+      <w:pPr>
+        <w:pStyle w:val="Titre2"/>
+      </w:pPr>
+      <w:bookmarkStart w:id="132" w:name="_Toc420951502"/>
+      <w:r>
+        <w:t>Améliorations futurs</w:t>
+      </w:r>
       <w:bookmarkEnd w:id="132"/>
-    </w:p>
-    <w:p>
-      <w:pPr>
-        <w:pStyle w:val="Titre2"/>
-      </w:pPr>
-      <w:bookmarkStart w:id="133" w:name="_Toc420951502"/>
-      <w:r>
-        <w:t>Améliorations futurs</w:t>
-      </w:r>
-      <w:bookmarkEnd w:id="133"/>
     </w:p>
     <w:p>
       <w:pPr>
@@ -14052,16 +13661,28 @@
         <w:rPr>
           <w:lang w:val="fr-FR"/>
         </w:rPr>
-        <w:t>Pouvoir importer un fichier .</w:t>
-      </w:r>
-      <w:proofErr w:type="spellStart"/>
+        <w:t xml:space="preserve">Pouvoir importer un fichier </w:t>
+      </w:r>
       <w:r>
         <w:rPr>
           <w:lang w:val="fr-FR"/>
         </w:rPr>
-        <w:t>ics</w:t>
-      </w:r>
-      <w:proofErr w:type="spellEnd"/>
+        <w:t>« </w:t>
+      </w:r>
+      <w:r>
+        <w:rPr>
+          <w:lang w:val="fr-FR"/>
+        </w:rPr>
+        <w:t>.ics</w:t>
+      </w:r>
+      <w:r>
+        <w:rPr>
+          <w:lang w:val="fr-FR"/>
+        </w:rPr>
+        <w:t> »</w:t>
+      </w:r>
+      <w:bookmarkStart w:id="133" w:name="_GoBack"/>
+      <w:bookmarkEnd w:id="133"/>
       <w:r>
         <w:rPr>
           <w:lang w:val="fr-FR"/>
@@ -14359,14 +13980,27 @@
     <w:r>
       <w:t xml:space="preserve">      </w:t>
     </w:r>
-    <w:fldSimple w:instr=" STYLEREF  Sous-titre  \* MERGEFORMAT ">
-      <w:r>
-        <w:rPr>
-          <w:noProof/>
-        </w:rPr>
-        <w:t>Projet de semestre</w:t>
-      </w:r>
-    </w:fldSimple>
+    <w:r>
+      <w:fldChar w:fldCharType="begin"/>
+    </w:r>
+    <w:r>
+      <w:instrText xml:space="preserve"> STYLEREF  Sous-titre  \* MERGEFORMAT </w:instrText>
+    </w:r>
+    <w:r>
+      <w:fldChar w:fldCharType="separate"/>
+    </w:r>
+    <w:r>
+      <w:rPr>
+        <w:noProof/>
+      </w:rPr>
+      <w:t>Projet de semestre</w:t>
+    </w:r>
+    <w:r>
+      <w:rPr>
+        <w:noProof/>
+      </w:rPr>
+      <w:fldChar w:fldCharType="end"/>
+    </w:r>
     <w:r>
       <w:tab/>
     </w:r>
@@ -14563,6 +14197,7 @@
               <w:id w:val="-92866413"/>
               <w:picture/>
             </w:sdtPr>
+            <w:sdtEndPr/>
             <w:sdtContent>
               <w:r>
                 <w:rPr>
@@ -20126,7 +19761,7 @@
 </file>
 
 <file path=customXml/itemProps2.xml><?xml version="1.0" encoding="utf-8"?>
-<ds:datastoreItem xmlns:ds="http://schemas.openxmlformats.org/officeDocument/2006/customXml" ds:itemID="{8E9F1F33-DE37-481E-B610-DFFF3E870564}">
+<ds:datastoreItem xmlns:ds="http://schemas.openxmlformats.org/officeDocument/2006/customXml" ds:itemID="{C94F6294-7A6C-4748-B07C-BA5B0FCD0189}">
   <ds:schemaRefs>
     <ds:schemaRef ds:uri="http://schemas.openxmlformats.org/officeDocument/2006/bibliography"/>
   </ds:schemaRefs>

</xml_diff>